<commit_message>
IDE khong vao ngat
</commit_message>
<xml_diff>
--- a/Báo cáo/Tài liệu mật.docx
+++ b/Báo cáo/Tài liệu mật.docx
@@ -602,49 +602,6 @@
           <w:szCs w:val="28"/>
         </w:rPr>
       </w:pPr>
-      <w:r>
-        <w:rPr>
-          <w:rFonts w:ascii="Times New Roman" w:eastAsiaTheme="minorEastAsia" w:hAnsi="Times New Roman" w:cs="Times New Roman"/>
-          <w:sz w:val="28"/>
-          <w:szCs w:val="28"/>
-        </w:rPr>
-        <w:lastRenderedPageBreak/>
-        <w:drawing>
-          <wp:inline distT="0" distB="0" distL="0" distR="0" wp14:anchorId="4ED5939B" wp14:editId="4D8C3E4B">
-            <wp:extent cx="5943600" cy="2437765"/>
-            <wp:effectExtent l="0" t="0" r="0" b="635"/>
-            <wp:docPr id="14" name="Picture 14" descr="Graphical user interface, text, application&#10;&#10;Description automatically generated"/>
-            <wp:cNvGraphicFramePr>
-              <a:graphicFrameLocks xmlns:a="http://schemas.openxmlformats.org/drawingml/2006/main" noChangeAspect="1"/>
-            </wp:cNvGraphicFramePr>
-            <a:graphic xmlns:a="http://schemas.openxmlformats.org/drawingml/2006/main">
-              <a:graphicData uri="http://schemas.openxmlformats.org/drawingml/2006/picture">
-                <pic:pic xmlns:pic="http://schemas.openxmlformats.org/drawingml/2006/picture">
-                  <pic:nvPicPr>
-                    <pic:cNvPr id="14" name="Picture 14" descr="Graphical user interface, text, application&#10;&#10;Description automatically generated"/>
-                    <pic:cNvPicPr/>
-                  </pic:nvPicPr>
-                  <pic:blipFill>
-                    <a:blip r:embed="rId11"/>
-                    <a:stretch>
-                      <a:fillRect/>
-                    </a:stretch>
-                  </pic:blipFill>
-                  <pic:spPr>
-                    <a:xfrm>
-                      <a:off x="0" y="0"/>
-                      <a:ext cx="5943600" cy="2437765"/>
-                    </a:xfrm>
-                    <a:prstGeom prst="rect">
-                      <a:avLst/>
-                    </a:prstGeom>
-                  </pic:spPr>
-                </pic:pic>
-              </a:graphicData>
-            </a:graphic>
-          </wp:inline>
-        </w:drawing>
-      </w:r>
     </w:p>
     <w:p>
       <w:pPr>
@@ -695,7 +652,7 @@
                     <pic:cNvPicPr/>
                   </pic:nvPicPr>
                   <pic:blipFill>
-                    <a:blip r:embed="rId12"/>
+                    <a:blip r:embed="rId11"/>
                     <a:stretch>
                       <a:fillRect/>
                     </a:stretch>
@@ -747,7 +704,7 @@
                     <pic:cNvPicPr/>
                   </pic:nvPicPr>
                   <pic:blipFill>
-                    <a:blip r:embed="rId13"/>
+                    <a:blip r:embed="rId12"/>
                     <a:stretch>
                       <a:fillRect/>
                     </a:stretch>
@@ -800,7 +757,7 @@
                     <pic:cNvPicPr/>
                   </pic:nvPicPr>
                   <pic:blipFill>
-                    <a:blip r:embed="rId14"/>
+                    <a:blip r:embed="rId13"/>
                     <a:stretch>
                       <a:fillRect/>
                     </a:stretch>

</xml_diff>